<commit_message>
Tageszeit wieder bei der User Story hinzugefhü
</commit_message>
<xml_diff>
--- a/Alexa-Skill/Sprint_2/User Stories.docx
+++ b/Alexa-Skill/Sprint_2/User Stories.docx
@@ -1791,7 +1791,49 @@
                 <w:sz w:val="22"/>
                 <w:szCs w:val="22"/>
               </w:rPr>
-              <w:t xml:space="preserve">, bei der Wahl "Geschmack" ein Geschmack. Bei Zufall wird </w:t>
+              <w:t xml:space="preserve">, bei der Wahl "Geschmack" ein Geschmack. Bei </w:t>
+            </w:r>
+            <w:bookmarkStart w:id="0" w:name="_GoBack"/>
+            <w:bookmarkEnd w:id="0"/>
+            <w:r>
+              <w:rPr>
+                <w:rFonts w:ascii="Helvetica Neue" w:hAnsi="Helvetica Neue"/>
+                <w:sz w:val="22"/>
+                <w:szCs w:val="22"/>
+              </w:rPr>
+              <w:t>“</w:t>
+            </w:r>
+            <w:r>
+              <w:rPr>
+                <w:rFonts w:ascii="Helvetica Neue" w:hAnsi="Helvetica Neue"/>
+                <w:sz w:val="22"/>
+                <w:szCs w:val="22"/>
+              </w:rPr>
+              <w:t>Zufall</w:t>
+            </w:r>
+            <w:r>
+              <w:rPr>
+                <w:rFonts w:ascii="Helvetica Neue" w:hAnsi="Helvetica Neue"/>
+                <w:sz w:val="22"/>
+                <w:szCs w:val="22"/>
+              </w:rPr>
+              <w:t>“</w:t>
+            </w:r>
+            <w:r>
+              <w:rPr>
+                <w:rFonts w:ascii="Helvetica Neue" w:hAnsi="Helvetica Neue"/>
+                <w:sz w:val="22"/>
+                <w:szCs w:val="22"/>
+              </w:rPr>
+              <w:t xml:space="preserve"> wird </w:t>
+            </w:r>
+            <w:r>
+              <w:rPr>
+                <w:rFonts w:ascii="Helvetica Neue" w:hAnsi="Helvetica Neue"/>
+                <w:sz w:val="22"/>
+                <w:szCs w:val="22"/>
+              </w:rPr>
+              <w:t xml:space="preserve">der Drink </w:t>
             </w:r>
             <w:proofErr w:type="spellStart"/>
             <w:r>
@@ -1809,7 +1851,15 @@
                 <w:sz w:val="22"/>
                 <w:szCs w:val="22"/>
               </w:rPr>
-              <w:t xml:space="preserve"> ausgewählt.</w:t>
+              <w:t xml:space="preserve"> aber auf Basis der Tageszeit ausgesucht</w:t>
+            </w:r>
+            <w:r>
+              <w:rPr>
+                <w:rFonts w:ascii="Helvetica Neue" w:hAnsi="Helvetica Neue"/>
+                <w:sz w:val="22"/>
+                <w:szCs w:val="22"/>
+              </w:rPr>
+              <w:t>.</w:t>
             </w:r>
           </w:p>
           <w:p>
@@ -1858,8 +1908,6 @@
               </w:rPr>
               <w:t xml:space="preserve"> </w:t>
             </w:r>
-            <w:bookmarkStart w:id="0" w:name="_GoBack"/>
-            <w:bookmarkEnd w:id="0"/>
             <w:r>
               <w:rPr>
                 <w:rFonts w:ascii="Helvetica Neue" w:hAnsi="Helvetica Neue"/>
@@ -5090,7 +5138,7 @@
 </file>
 
 <file path=customXml/itemProps1.xml><?xml version="1.0" encoding="utf-8"?>
-<ds:datastoreItem xmlns:ds="http://schemas.openxmlformats.org/officeDocument/2006/customXml" ds:itemID="{69BF3AA0-816D-4A32-8E03-71C4477223E1}">
+<ds:datastoreItem xmlns:ds="http://schemas.openxmlformats.org/officeDocument/2006/customXml" ds:itemID="{917B6462-45CA-4371-98E3-5C203D182F8F}">
   <ds:schemaRefs>
     <ds:schemaRef ds:uri="http://schemas.openxmlformats.org/officeDocument/2006/bibliography"/>
   </ds:schemaRefs>

</xml_diff>